<commit_message>
Update cdc to 1.9
Change-Id: I0a783eb28a362945ca79e08ba1300ee54e2bf12a
</commit_message>
<xml_diff>
--- a/cdc-labs.docx
+++ b/cdc-labs.docx
@@ -95,7 +95,7 @@
           <w:bCs/>
           <w:kern w:val="36"/>
         </w:rPr>
-        <w:t>8</w:t>
+        <w:t>9</w:t>
       </w:r>
       <w:r>
         <w:rPr>
@@ -113,7 +113,7 @@
           <w:bCs/>
           <w:kern w:val="36"/>
         </w:rPr>
-        <w:t>8</w:t>
+        <w:t>4</w:t>
       </w:r>
       <w:r>
         <w:rPr>
@@ -131,7 +131,7 @@
           <w:bCs/>
           <w:kern w:val="36"/>
         </w:rPr>
-        <w:t>8</w:t>
+        <w:t>14</w:t>
       </w:r>
       <w:r>
         <w:rPr>
@@ -140,7 +140,16 @@
           <w:bCs/>
           <w:kern w:val="36"/>
         </w:rPr>
-        <w:t>/18</w:t>
+        <w:t>/1</w:t>
+      </w:r>
+      <w:r>
+        <w:rPr>
+          <w:rFonts w:eastAsia="Times New Roman" w:cs="Times New Roman"/>
+          <w:b/>
+          <w:bCs/>
+          <w:kern w:val="36"/>
+        </w:rPr>
+        <w:t>9</w:t>
       </w:r>
     </w:p>
     <w:p>
@@ -294,7 +303,6 @@
         <w:rPr>
           <w:b/>
         </w:rPr>
-        <w:lastRenderedPageBreak/>
         <w:t>Lab 1</w:t>
       </w:r>
       <w:r>
@@ -996,7 +1004,6 @@
         </w:rPr>
       </w:pPr>
       <w:r>
-        <w:lastRenderedPageBreak/>
         <w:t>In the upper left part of the Nodes page, click on “</w:t>
       </w:r>
       <w:r>
@@ -1529,19 +1536,24 @@
       <w:r>
         <w:t>”.</w:t>
       </w:r>
-    </w:p>
-    <w:p>
-      <w:pPr>
-        <w:pStyle w:val="ListParagraph"/>
-        <w:tabs>
-          <w:tab w:val="left" w:pos="4290"/>
-        </w:tabs>
-      </w:pPr>
-      <w:r>
-        <w:tab/>
-      </w:r>
-    </w:p>
-    <w:p/>
+      <w:r>
+        <w:t xml:space="preserve">  Then click on the “</w:t>
+      </w:r>
+      <w:r>
+        <w:rPr>
+          <w:b/>
+        </w:rPr>
+        <w:t>Docker Cloud details…</w:t>
+      </w:r>
+      <w:r>
+        <w:t>” button.</w:t>
+      </w:r>
+    </w:p>
+    <w:p>
+      <w:pPr>
+        <w:pStyle w:val="ListParagraph"/>
+      </w:pPr>
+    </w:p>
     <w:p>
       <w:pPr>
         <w:pStyle w:val="ListParagraph"/>
@@ -1600,21 +1612,7 @@
         <w:rPr>
           <w:b/>
         </w:rPr>
-        <w:t>:///</w:t>
-      </w:r>
-      <w:proofErr w:type="spellStart"/>
-      <w:r>
-        <w:rPr>
-          <w:b/>
-        </w:rPr>
-        <w:t>var</w:t>
-      </w:r>
-      <w:proofErr w:type="spellEnd"/>
-      <w:r>
-        <w:rPr>
-          <w:b/>
-        </w:rPr>
-        <w:t>/run/docker</w:t>
+        <w:t>:///var/run/docker</w:t>
       </w:r>
       <w:r>
         <w:t xml:space="preserve">”.     </w:t>
@@ -2281,7 +2279,6 @@
         </w:numPr>
       </w:pPr>
       <w:r>
-        <w:lastRenderedPageBreak/>
         <w:t>While the build is running, you can switch back to the dashboard and see the new Docker node listed in the nodes list.  You can click on the link for it and see it being started and the log.</w:t>
       </w:r>
     </w:p>
@@ -2303,15 +2300,7 @@
         <w:t>Manage Jenkins</w:t>
       </w:r>
       <w:r>
-        <w:t xml:space="preserve">” page and </w:t>
-      </w:r>
-      <w:proofErr w:type="gramStart"/>
-      <w:r>
-        <w:t>take a look</w:t>
-      </w:r>
-      <w:proofErr w:type="gramEnd"/>
-      <w:r>
-        <w:t xml:space="preserve"> at the Docker “dashboard”.</w:t>
+        <w:t>” page and take a look at the Docker “dashboard”.</w:t>
       </w:r>
     </w:p>
     <w:p>
@@ -3064,7 +3053,6 @@
         </w:numPr>
       </w:pPr>
       <w:r>
-        <w:lastRenderedPageBreak/>
         <w:t>Now, since we don’t have maven installed on this system, we want to use a Docker image with Maven on it for this stage of our pipeline.   There is a small image tagged as “</w:t>
       </w:r>
       <w:proofErr w:type="spellStart"/>
@@ -3774,23 +3762,13 @@
         </w:rPr>
         <w:t xml:space="preserve"> </w:t>
       </w:r>
-      <w:proofErr w:type="spellStart"/>
-      <w:r>
-        <w:rPr>
-          <w:b/>
-          <w:sz w:val="28"/>
-          <w:szCs w:val="28"/>
-        </w:rPr>
-        <w:t>sh</w:t>
-      </w:r>
-      <w:proofErr w:type="spellEnd"/>
-      <w:r>
-        <w:rPr>
-          <w:b/>
-          <w:sz w:val="28"/>
-          <w:szCs w:val="28"/>
-        </w:rPr>
-        <w:t xml:space="preserve"> '</w:t>
+      <w:r>
+        <w:rPr>
+          <w:b/>
+          <w:sz w:val="28"/>
+          <w:szCs w:val="28"/>
+        </w:rPr>
+        <w:t>sh '</w:t>
       </w:r>
       <w:proofErr w:type="spellStart"/>
       <w:r>
@@ -3934,7 +3912,6 @@
         </w:numPr>
       </w:pPr>
       <w:r>
-        <w:lastRenderedPageBreak/>
         <w:t>Regardless of whether your build ran successfully or not, because we have the “agent any” specification at the top of the script, there are 3 possible scenarios:</w:t>
       </w:r>
     </w:p>
@@ -4683,7 +4660,6 @@
         </w:rPr>
         <w:t xml:space="preserve"> from Jenkins to call </w:t>
       </w:r>
-      <w:proofErr w:type="spellStart"/>
       <w:r>
         <w:rPr>
           <w:i/>
@@ -4691,7 +4667,6 @@
         </w:rPr>
         <w:t>cp</w:t>
       </w:r>
-      <w:proofErr w:type="spellEnd"/>
       <w:r>
         <w:rPr>
           <w:highlight w:val="lightGray"/>
@@ -4859,43 +4834,7 @@
           <w:sz w:val="28"/>
           <w:szCs w:val="28"/>
         </w:rPr>
-        <w:t xml:space="preserve">  </w:t>
-      </w:r>
-      <w:proofErr w:type="spellStart"/>
-      <w:r>
-        <w:rPr>
-          <w:b/>
-          <w:sz w:val="28"/>
-          <w:szCs w:val="28"/>
-        </w:rPr>
-        <w:t>sh</w:t>
-      </w:r>
-      <w:proofErr w:type="spellEnd"/>
-      <w:r>
-        <w:rPr>
-          <w:b/>
-          <w:sz w:val="28"/>
-          <w:szCs w:val="28"/>
-        </w:rPr>
-        <w:t xml:space="preserve"> '</w:t>
-      </w:r>
-      <w:proofErr w:type="spellStart"/>
-      <w:r>
-        <w:rPr>
-          <w:b/>
-          <w:sz w:val="28"/>
-          <w:szCs w:val="28"/>
-        </w:rPr>
-        <w:t>cp</w:t>
-      </w:r>
-      <w:proofErr w:type="spellEnd"/>
-      <w:r>
-        <w:rPr>
-          <w:b/>
-          <w:sz w:val="28"/>
-          <w:szCs w:val="28"/>
-        </w:rPr>
-        <w:t xml:space="preserve"> -R /home/diyuser2/docker-work/</w:t>
+        <w:t>  sh 'cp -R /home/diyuser2/docker-work/</w:t>
       </w:r>
       <w:proofErr w:type="spellStart"/>
       <w:r>
@@ -5470,8 +5409,6 @@
       <w:r>
         <w:t>()</w:t>
       </w:r>
-      <w:bookmarkStart w:id="1" w:name="_GoBack"/>
-      <w:bookmarkEnd w:id="1"/>
     </w:p>
     <w:p>
       <w:pPr>
@@ -6309,23 +6246,7 @@
           <w:sz w:val="24"/>
           <w:szCs w:val="24"/>
         </w:rPr>
-        <w:t xml:space="preserve">            </w:t>
-      </w:r>
-      <w:proofErr w:type="spellStart"/>
-      <w:r>
-        <w:rPr>
-          <w:sz w:val="24"/>
-          <w:szCs w:val="24"/>
-        </w:rPr>
-        <w:t>sh</w:t>
-      </w:r>
-      <w:proofErr w:type="spellEnd"/>
-      <w:r>
-        <w:rPr>
-          <w:sz w:val="24"/>
-          <w:szCs w:val="24"/>
-        </w:rPr>
-        <w:t xml:space="preserve"> '</w:t>
+        <w:t>            sh '</w:t>
       </w:r>
       <w:proofErr w:type="spellStart"/>
       <w:r>
@@ -6358,23 +6279,7 @@
           <w:sz w:val="24"/>
           <w:szCs w:val="24"/>
         </w:rPr>
-        <w:t xml:space="preserve">            </w:t>
-      </w:r>
-      <w:proofErr w:type="spellStart"/>
-      <w:r>
-        <w:rPr>
-          <w:sz w:val="24"/>
-          <w:szCs w:val="24"/>
-        </w:rPr>
-        <w:t>sh</w:t>
-      </w:r>
-      <w:proofErr w:type="spellEnd"/>
-      <w:r>
-        <w:rPr>
-          <w:sz w:val="24"/>
-          <w:szCs w:val="24"/>
-        </w:rPr>
-        <w:t xml:space="preserve"> '</w:t>
+        <w:t>            sh '</w:t>
       </w:r>
       <w:proofErr w:type="spellStart"/>
       <w:r>
@@ -6625,13 +6530,12 @@
         <w:t>.</w:t>
       </w:r>
       <w:r>
-        <w:t xml:space="preserve"> Note that the step is continued on the next page.</w:t>
-      </w:r>
-    </w:p>
-    <w:p>
-      <w:pPr>
-        <w:pStyle w:val="ListParagraph"/>
-        <w:ind w:hanging="360"/>
+        <w:t xml:space="preserve"> </w:t>
+      </w:r>
+    </w:p>
+    <w:p>
+      <w:pPr>
+        <w:pStyle w:val="ListParagraph"/>
       </w:pPr>
     </w:p>
     <w:p>
@@ -6639,12 +6543,20 @@
         <w:ind w:left="1800" w:hanging="360"/>
       </w:pPr>
       <w:r>
-        <w:lastRenderedPageBreak/>
         <w:t xml:space="preserve"> </w:t>
       </w:r>
+      <w:r>
+        <w:t>node</w:t>
+      </w:r>
+      <w:r>
+        <w:t xml:space="preserve"> (‘worker</w:t>
+      </w:r>
       <w:proofErr w:type="gramStart"/>
       <w:r>
-        <w:t>node  {</w:t>
+        <w:t>’)</w:t>
+      </w:r>
+      <w:r>
+        <w:t xml:space="preserve">  {</w:t>
       </w:r>
       <w:proofErr w:type="gramEnd"/>
     </w:p>
@@ -6944,688 +6856,25 @@
     </w:p>
     <w:p>
       <w:pPr>
-        <w:ind w:left="720" w:hanging="360"/>
-      </w:pPr>
-    </w:p>
-    <w:p>
-      <w:pPr>
-        <w:pStyle w:val="ListParagraph"/>
-        <w:numPr>
-          <w:ilvl w:val="0"/>
-          <w:numId w:val="7"/>
-        </w:numPr>
-        <w:ind w:left="720"/>
-      </w:pPr>
-      <w:r>
-        <w:t xml:space="preserve">Next, we will leverage the object created by </w:t>
-      </w:r>
-      <w:proofErr w:type="spellStart"/>
-      <w:proofErr w:type="gramStart"/>
-      <w:r>
-        <w:rPr>
-          <w:b/>
-        </w:rPr>
-        <w:t>withRun</w:t>
-      </w:r>
-      <w:proofErr w:type="spellEnd"/>
-      <w:r>
-        <w:t xml:space="preserve"> ,</w:t>
-      </w:r>
-      <w:proofErr w:type="gramEnd"/>
-      <w:r>
-        <w:t xml:space="preserve"> denoted by “</w:t>
-      </w:r>
-      <w:proofErr w:type="spellStart"/>
-      <w:r>
-        <w:rPr>
-          <w:b/>
-        </w:rPr>
-        <w:t>db</w:t>
-      </w:r>
-      <w:proofErr w:type="spellEnd"/>
-      <w:r>
-        <w:t>” and use it to pass custom arguments to another container (the one for the web frontend) . We’ll use the “</w:t>
-      </w:r>
-      <w:r>
-        <w:rPr>
-          <w:b/>
-        </w:rPr>
-        <w:t>id</w:t>
-      </w:r>
-      <w:r>
-        <w:t>” property of the container to establish a link. Add the line in bold below:</w:t>
-      </w:r>
-    </w:p>
-    <w:p>
-      <w:pPr>
-        <w:spacing w:after="0"/>
-        <w:ind w:left="2160" w:hanging="360"/>
-      </w:pPr>
-      <w:r>
-        <w:t>"MYSQL_ROOT_PASSWORD=</w:t>
-      </w:r>
-      <w:r>
-        <w:t>${</w:t>
-      </w:r>
-      <w:proofErr w:type="spellStart"/>
-      <w:r>
-        <w:t>mysqlRootPass</w:t>
-      </w:r>
-      <w:proofErr w:type="spellEnd"/>
-      <w:r>
-        <w:t>}</w:t>
-      </w:r>
-      <w:r>
-        <w:t>" -p 3308:3306')</w:t>
-      </w:r>
-    </w:p>
-    <w:p>
-      <w:pPr>
-        <w:spacing w:after="0"/>
-        <w:ind w:left="2160" w:hanging="360"/>
-      </w:pPr>
-      <w:r>
-        <w:t xml:space="preserve">               {</w:t>
-      </w:r>
-    </w:p>
-    <w:p>
-      <w:pPr>
-        <w:spacing w:after="0"/>
-        <w:ind w:left="2160" w:hanging="360"/>
-      </w:pPr>
-      <w:r>
-        <w:rPr>
-          <w:b/>
-        </w:rPr>
-        <w:tab/>
-      </w:r>
-      <w:r>
-        <w:t xml:space="preserve">     </w:t>
-      </w:r>
-      <w:proofErr w:type="spellStart"/>
-      <w:r>
-        <w:t>db</w:t>
-      </w:r>
-      <w:proofErr w:type="spellEnd"/>
-      <w:r>
-        <w:t xml:space="preserve"> -&gt; </w:t>
-      </w:r>
-    </w:p>
-    <w:p>
-      <w:pPr>
-        <w:spacing w:after="0"/>
-        <w:ind w:left="1440" w:hanging="360"/>
-        <w:rPr>
-          <w:b/>
-          <w:sz w:val="28"/>
-          <w:szCs w:val="28"/>
-        </w:rPr>
-      </w:pPr>
-      <w:r>
-        <w:rPr>
-          <w:b/>
-        </w:rPr>
-        <w:t>        </w:t>
-      </w:r>
-      <w:r>
-        <w:rPr>
-          <w:b/>
-        </w:rPr>
-        <w:tab/>
-      </w:r>
-      <w:r>
-        <w:rPr>
-          <w:b/>
-        </w:rPr>
-        <w:t>  </w:t>
-      </w:r>
-      <w:r>
-        <w:rPr>
-          <w:b/>
-          <w:sz w:val="28"/>
-          <w:szCs w:val="28"/>
-        </w:rPr>
-        <w:t>      </w:t>
-      </w:r>
-      <w:proofErr w:type="spellStart"/>
-      <w:proofErr w:type="gramStart"/>
-      <w:r>
-        <w:rPr>
-          <w:b/>
-          <w:sz w:val="28"/>
-          <w:szCs w:val="28"/>
-        </w:rPr>
-        <w:t>docker.image</w:t>
-      </w:r>
-      <w:proofErr w:type="spellEnd"/>
-      <w:proofErr w:type="gramEnd"/>
-      <w:r>
-        <w:rPr>
-          <w:b/>
-          <w:sz w:val="28"/>
-          <w:szCs w:val="28"/>
-        </w:rPr>
-        <w:t>('</w:t>
-      </w:r>
-      <w:proofErr w:type="spellStart"/>
-      <w:r>
-        <w:rPr>
-          <w:b/>
-          <w:sz w:val="28"/>
-          <w:szCs w:val="28"/>
-        </w:rPr>
-        <w:t>bclaster</w:t>
-      </w:r>
-      <w:proofErr w:type="spellEnd"/>
-      <w:r>
-        <w:rPr>
-          <w:b/>
-          <w:sz w:val="28"/>
-          <w:szCs w:val="28"/>
-        </w:rPr>
-        <w:t>/ref-web-image').</w:t>
-      </w:r>
-      <w:proofErr w:type="spellStart"/>
-      <w:r>
-        <w:rPr>
-          <w:b/>
-          <w:sz w:val="28"/>
-          <w:szCs w:val="28"/>
-        </w:rPr>
-        <w:t>withRun</w:t>
-      </w:r>
-      <w:proofErr w:type="spellEnd"/>
-      <w:r>
-        <w:rPr>
-          <w:b/>
-          <w:sz w:val="28"/>
-          <w:szCs w:val="28"/>
-        </w:rPr>
-        <w:t>("-p 8089:8080 --link ${db.id}:</w:t>
-      </w:r>
-      <w:proofErr w:type="spellStart"/>
-      <w:r>
-        <w:rPr>
-          <w:b/>
-          <w:sz w:val="28"/>
-          <w:szCs w:val="28"/>
-        </w:rPr>
-        <w:t>mysql</w:t>
-      </w:r>
-      <w:proofErr w:type="spellEnd"/>
-      <w:r>
-        <w:rPr>
-          <w:b/>
-          <w:sz w:val="28"/>
-          <w:szCs w:val="28"/>
-        </w:rPr>
-        <w:t xml:space="preserve">")  </w:t>
-      </w:r>
-    </w:p>
-    <w:p>
-      <w:pPr>
-        <w:spacing w:after="0"/>
-        <w:ind w:left="1440" w:hanging="360"/>
-      </w:pPr>
-    </w:p>
-    <w:p>
-      <w:pPr>
-        <w:ind w:left="720" w:hanging="360"/>
-      </w:pPr>
-      <w:r>
-        <w:tab/>
-        <w:t>This will start the web frontend container running, linked to the database container and able to reference it as “</w:t>
-      </w:r>
-      <w:proofErr w:type="spellStart"/>
-      <w:r>
-        <w:rPr>
-          <w:b/>
-        </w:rPr>
-        <w:t>mysql</w:t>
-      </w:r>
-      <w:proofErr w:type="spellEnd"/>
-      <w:r>
-        <w:t>”.</w:t>
-      </w:r>
-    </w:p>
-    <w:p>
-      <w:pPr>
-        <w:ind w:left="720" w:hanging="360"/>
-      </w:pPr>
-    </w:p>
-    <w:p>
-      <w:pPr>
-        <w:pStyle w:val="ListParagraph"/>
-        <w:numPr>
-          <w:ilvl w:val="0"/>
-          <w:numId w:val="7"/>
-        </w:numPr>
-        <w:ind w:left="720"/>
-      </w:pPr>
-      <w:r>
-        <w:t xml:space="preserve">Now, we want to be able to inspect the web container, find its </w:t>
-      </w:r>
-      <w:proofErr w:type="spellStart"/>
-      <w:r>
-        <w:t>ip</w:t>
-      </w:r>
-      <w:proofErr w:type="spellEnd"/>
-      <w:r>
-        <w:t xml:space="preserve"> address, and expose it so we can look at our </w:t>
-      </w:r>
-      <w:proofErr w:type="spellStart"/>
-      <w:r>
-        <w:t>webapp</w:t>
-      </w:r>
-      <w:proofErr w:type="spellEnd"/>
-      <w:r>
-        <w:t>.  Doing this is a multi-step process.   First, near the bottom of the script, we have a placeholder for a simple function.  We’re going to leverage running Docker via the shell to run a docker “</w:t>
-      </w:r>
-      <w:r>
-        <w:rPr>
-          <w:b/>
-        </w:rPr>
-        <w:t>inspect</w:t>
-      </w:r>
-      <w:r>
-        <w:t xml:space="preserve">” command and find the </w:t>
-      </w:r>
-      <w:proofErr w:type="spellStart"/>
-      <w:r>
-        <w:t>ip</w:t>
-      </w:r>
-      <w:proofErr w:type="spellEnd"/>
-      <w:r>
-        <w:t xml:space="preserve"> address.</w:t>
-      </w:r>
-    </w:p>
-    <w:p>
-      <w:pPr>
-        <w:ind w:left="720"/>
-      </w:pPr>
-      <w:r>
-        <w:t>Add the line in bold below to the body of the subroutine.</w:t>
-      </w:r>
-    </w:p>
-    <w:p>
-      <w:pPr>
-        <w:spacing w:after="0"/>
-        <w:ind w:left="2160" w:hanging="360"/>
-      </w:pPr>
-      <w:r>
-        <w:t xml:space="preserve">def </w:t>
-      </w:r>
-      <w:proofErr w:type="spellStart"/>
-      <w:r>
-        <w:t>containerInfo</w:t>
-      </w:r>
-      <w:proofErr w:type="spellEnd"/>
-      <w:r>
-        <w:t>(container) {</w:t>
-      </w:r>
-    </w:p>
-    <w:p>
-      <w:pPr>
-        <w:spacing w:after="0"/>
-        <w:ind w:left="2160" w:hanging="360"/>
-        <w:rPr>
-          <w:b/>
-          <w:sz w:val="28"/>
-          <w:szCs w:val="28"/>
-        </w:rPr>
-      </w:pPr>
-      <w:r>
-        <w:rPr>
-          <w:b/>
-          <w:sz w:val="28"/>
-          <w:szCs w:val="28"/>
-        </w:rPr>
-        <w:t xml:space="preserve">     </w:t>
-      </w:r>
-      <w:proofErr w:type="spellStart"/>
-      <w:r>
-        <w:rPr>
-          <w:b/>
-          <w:sz w:val="28"/>
-          <w:szCs w:val="28"/>
-        </w:rPr>
-        <w:t>sh</w:t>
-      </w:r>
-      <w:proofErr w:type="spellEnd"/>
-      <w:r>
-        <w:rPr>
-          <w:b/>
-          <w:sz w:val="28"/>
-          <w:szCs w:val="28"/>
-        </w:rPr>
-        <w:t xml:space="preserve"> "docker inspect --format '\n{</w:t>
-      </w:r>
-      <w:proofErr w:type="gramStart"/>
-      <w:r>
-        <w:rPr>
-          <w:b/>
-          <w:sz w:val="28"/>
-          <w:szCs w:val="28"/>
-        </w:rPr>
-        <w:t>{.Name</w:t>
-      </w:r>
-      <w:proofErr w:type="gramEnd"/>
-      <w:r>
-        <w:rPr>
-          <w:b/>
-          <w:sz w:val="28"/>
-          <w:szCs w:val="28"/>
-        </w:rPr>
-        <w:t xml:space="preserve">}} is available at </w:t>
-      </w:r>
-      <w:hyperlink w:history="1">
-        <w:r>
-          <w:rPr>
-            <w:rStyle w:val="Hyperlink"/>
-            <w:b/>
-            <w:sz w:val="28"/>
-            <w:szCs w:val="28"/>
-          </w:rPr>
-          <w:t>http://{{.NetworkSettings.IPAddress</w:t>
-        </w:r>
-      </w:hyperlink>
-      <w:r>
-        <w:rPr>
-          <w:b/>
-          <w:sz w:val="28"/>
-          <w:szCs w:val="28"/>
-        </w:rPr>
-        <w:t xml:space="preserve"> }}:8080/roar\n' \$(docker </w:t>
-      </w:r>
-      <w:proofErr w:type="spellStart"/>
-      <w:r>
-        <w:rPr>
-          <w:b/>
-          <w:sz w:val="28"/>
-          <w:szCs w:val="28"/>
-        </w:rPr>
-        <w:t>ps</w:t>
-      </w:r>
-      <w:proofErr w:type="spellEnd"/>
-      <w:r>
-        <w:rPr>
-          <w:b/>
-          <w:sz w:val="28"/>
-          <w:szCs w:val="28"/>
-        </w:rPr>
-        <w:t xml:space="preserve"> -q -l) "</w:t>
-      </w:r>
-    </w:p>
-    <w:p>
-      <w:pPr>
-        <w:spacing w:after="0"/>
-        <w:ind w:left="2160" w:hanging="360"/>
-      </w:pPr>
-      <w:r>
-        <w:t>}</w:t>
-      </w:r>
-    </w:p>
-    <w:p>
-      <w:pPr>
-        <w:ind w:left="720" w:hanging="360"/>
-      </w:pPr>
-    </w:p>
-    <w:p>
-      <w:pPr>
-        <w:pStyle w:val="ListParagraph"/>
-        <w:numPr>
-          <w:ilvl w:val="0"/>
-          <w:numId w:val="7"/>
-        </w:numPr>
-        <w:ind w:left="720"/>
-      </w:pPr>
-      <w:r>
-        <w:t xml:space="preserve">With the function setup, we can pass the object created by the web image’s </w:t>
-      </w:r>
-      <w:proofErr w:type="spellStart"/>
-      <w:proofErr w:type="gramStart"/>
-      <w:r>
-        <w:rPr>
-          <w:b/>
-        </w:rPr>
-        <w:t>withRun</w:t>
-      </w:r>
-      <w:proofErr w:type="spellEnd"/>
-      <w:r>
-        <w:rPr>
-          <w:b/>
-        </w:rPr>
-        <w:t>(</w:t>
-      </w:r>
-      <w:proofErr w:type="gramEnd"/>
-      <w:r>
-        <w:rPr>
-          <w:b/>
-        </w:rPr>
-        <w:t xml:space="preserve">) </w:t>
-      </w:r>
-      <w:r>
-        <w:t>to it.  To do this, add the line below to have the container object invoke the routine with it’s id.</w:t>
-      </w:r>
-    </w:p>
-    <w:p>
-      <w:pPr>
-        <w:ind w:left="720" w:hanging="360"/>
-      </w:pPr>
-    </w:p>
-    <w:p>
-      <w:pPr>
         <w:ind w:left="1080" w:hanging="360"/>
       </w:pPr>
       <w:r>
-        <w:rPr>
-          <w:highlight w:val="lightGray"/>
-        </w:rPr>
-        <w:t xml:space="preserve">This is just a call to the </w:t>
-      </w:r>
-      <w:proofErr w:type="spellStart"/>
-      <w:r>
-        <w:rPr>
-          <w:i/>
-          <w:highlight w:val="lightGray"/>
-        </w:rPr>
-        <w:t>containerInfo</w:t>
-      </w:r>
-      <w:proofErr w:type="spellEnd"/>
-      <w:r>
-        <w:rPr>
-          <w:i/>
-          <w:highlight w:val="lightGray"/>
-        </w:rPr>
-        <w:t xml:space="preserve"> </w:t>
-      </w:r>
-      <w:r>
-        <w:rPr>
-          <w:highlight w:val="lightGray"/>
-        </w:rPr>
-        <w:t xml:space="preserve">method passing in the </w:t>
-      </w:r>
-      <w:r>
-        <w:rPr>
-          <w:i/>
-          <w:highlight w:val="lightGray"/>
-        </w:rPr>
-        <w:t>web</w:t>
-      </w:r>
-      <w:r>
-        <w:rPr>
-          <w:highlight w:val="lightGray"/>
-        </w:rPr>
-        <w:t xml:space="preserve"> reference.</w:t>
-      </w:r>
-    </w:p>
-    <w:p>
-      <w:pPr>
-        <w:spacing w:after="0"/>
-        <w:ind w:left="2160" w:hanging="360"/>
-      </w:pPr>
-      <w:r>
-        <w:lastRenderedPageBreak/>
-        <w:t>        </w:t>
-      </w:r>
-      <w:proofErr w:type="spellStart"/>
-      <w:proofErr w:type="gramStart"/>
-      <w:r>
-        <w:t>docker.image</w:t>
-      </w:r>
-      <w:proofErr w:type="spellEnd"/>
-      <w:proofErr w:type="gramEnd"/>
-      <w:r>
-        <w:t>('</w:t>
-      </w:r>
-      <w:proofErr w:type="spellStart"/>
-      <w:r>
-        <w:t>bclaster</w:t>
-      </w:r>
-      <w:proofErr w:type="spellEnd"/>
-      <w:r>
-        <w:t>/ref-web-image').</w:t>
-      </w:r>
-      <w:proofErr w:type="spellStart"/>
-      <w:r>
-        <w:t>withRun</w:t>
-      </w:r>
-      <w:proofErr w:type="spellEnd"/>
-      <w:r>
-        <w:t>("-p 8089:8080 --link ${db.id}:</w:t>
-      </w:r>
-      <w:proofErr w:type="spellStart"/>
-      <w:r>
-        <w:t>mysql</w:t>
-      </w:r>
-      <w:proofErr w:type="spellEnd"/>
-      <w:r>
-        <w:t xml:space="preserve">") </w:t>
-      </w:r>
-    </w:p>
-    <w:p>
-      <w:pPr>
-        <w:spacing w:after="0"/>
-        <w:ind w:left="2160" w:hanging="360"/>
-      </w:pPr>
-      <w:r>
-        <w:t>        {</w:t>
-      </w:r>
-    </w:p>
-    <w:p>
-      <w:pPr>
-        <w:spacing w:after="0"/>
-        <w:ind w:left="2160" w:hanging="360"/>
-      </w:pPr>
-      <w:r>
-        <w:t>             web -&gt;</w:t>
-      </w:r>
-    </w:p>
-    <w:p>
-      <w:pPr>
-        <w:spacing w:after="0"/>
-        <w:ind w:left="2160" w:hanging="360"/>
-        <w:rPr>
-          <w:b/>
-        </w:rPr>
-      </w:pPr>
-      <w:r>
-        <w:rPr>
-          <w:b/>
-          <w:sz w:val="28"/>
-          <w:szCs w:val="28"/>
-        </w:rPr>
-        <w:t xml:space="preserve">             </w:t>
-      </w:r>
-      <w:proofErr w:type="spellStart"/>
-      <w:r>
-        <w:rPr>
-          <w:b/>
-          <w:sz w:val="28"/>
-          <w:szCs w:val="28"/>
-        </w:rPr>
-        <w:t>containerInfo</w:t>
-      </w:r>
-      <w:proofErr w:type="spellEnd"/>
-      <w:r>
-        <w:rPr>
-          <w:b/>
-          <w:sz w:val="28"/>
-          <w:szCs w:val="28"/>
-        </w:rPr>
-        <w:t>(web)</w:t>
-      </w:r>
-      <w:r>
-        <w:rPr>
-          <w:b/>
-        </w:rPr>
-        <w:t xml:space="preserve"> </w:t>
-      </w:r>
-    </w:p>
-    <w:p>
-      <w:pPr>
-        <w:spacing w:after="0"/>
-        <w:ind w:left="720" w:hanging="360"/>
-        <w:rPr>
-          <w:b/>
-        </w:rPr>
-      </w:pPr>
-    </w:p>
-    <w:p>
-      <w:pPr>
-        <w:spacing w:after="0"/>
-        <w:ind w:left="720" w:hanging="360"/>
-        <w:rPr>
-          <w:b/>
-        </w:rPr>
-      </w:pPr>
-    </w:p>
-    <w:p>
-      <w:pPr>
-        <w:pStyle w:val="ListParagraph"/>
-        <w:numPr>
-          <w:ilvl w:val="0"/>
-          <w:numId w:val="7"/>
-        </w:numPr>
-        <w:ind w:left="720"/>
-      </w:pPr>
-      <w:r>
-        <w:t>Save your changes and do a “</w:t>
-      </w:r>
-      <w:r>
-        <w:rPr>
-          <w:b/>
-        </w:rPr>
-        <w:t>Build Now</w:t>
-      </w:r>
-      <w:r>
-        <w:t xml:space="preserve">” on the job.  In the console output, you should see the link displayed to the container web front end.  </w:t>
-      </w:r>
-      <w:r>
-        <w:t xml:space="preserve">It will look </w:t>
-      </w:r>
-      <w:proofErr w:type="gramStart"/>
-      <w:r>
-        <w:t>similar to</w:t>
-      </w:r>
-      <w:proofErr w:type="gramEnd"/>
-      <w:r>
-        <w:t xml:space="preserve"> the screenshot below.</w:t>
-      </w:r>
-    </w:p>
-    <w:p>
-      <w:pPr>
-        <w:pStyle w:val="ListParagraph"/>
+        <w:t>Afterwards, the changed portion of the script should look like this:</w:t>
+      </w:r>
+    </w:p>
+    <w:p>
+      <w:pPr>
+        <w:ind w:left="1080" w:hanging="360"/>
       </w:pPr>
       <w:r>
         <w:rPr>
           <w:noProof/>
         </w:rPr>
         <w:drawing>
-          <wp:inline distT="0" distB="0" distL="0" distR="0" wp14:anchorId="5FD90268" wp14:editId="451B62BE">
-            <wp:extent cx="4565650" cy="1306283"/>
-            <wp:effectExtent l="0" t="0" r="6350" b="8255"/>
-            <wp:docPr id="2" name="Picture 2"/>
+          <wp:inline distT="0" distB="0" distL="0" distR="0" wp14:anchorId="4871536A" wp14:editId="48B3E800">
+            <wp:extent cx="5024345" cy="590756"/>
+            <wp:effectExtent l="0" t="0" r="5080" b="0"/>
+            <wp:docPr id="4" name="Picture 4"/>
             <wp:cNvGraphicFramePr>
               <a:graphicFrameLocks xmlns:a="http://schemas.openxmlformats.org/drawingml/2006/main" noChangeAspect="1"/>
             </wp:cNvGraphicFramePr>
@@ -7645,7 +6894,7 @@
                   <pic:spPr>
                     <a:xfrm>
                       <a:off x="0" y="0"/>
-                      <a:ext cx="4574511" cy="1308818"/>
+                      <a:ext cx="5182813" cy="609388"/>
                     </a:xfrm>
                     <a:prstGeom prst="rect">
                       <a:avLst/>
@@ -7660,36 +6909,302 @@
     </w:p>
     <w:p>
       <w:pPr>
-        <w:pStyle w:val="ListParagraph"/>
-      </w:pPr>
-    </w:p>
-    <w:p>
-      <w:pPr>
-        <w:pStyle w:val="ListParagraph"/>
-      </w:pPr>
-    </w:p>
-    <w:p>
-      <w:pPr>
-        <w:pStyle w:val="ListParagraph"/>
-      </w:pPr>
-      <w:r>
-        <w:t>You can click on that to see the application running.</w:t>
-      </w:r>
-      <w:r>
-        <w:t xml:space="preserve">  It will look like this:</w:t>
-      </w:r>
-    </w:p>
-    <w:p/>
-    <w:p>
+        <w:ind w:left="720" w:hanging="360"/>
+      </w:pPr>
+    </w:p>
+    <w:p>
+      <w:pPr>
+        <w:pStyle w:val="ListParagraph"/>
+        <w:numPr>
+          <w:ilvl w:val="0"/>
+          <w:numId w:val="7"/>
+        </w:numPr>
+        <w:ind w:left="720"/>
+      </w:pPr>
+      <w:r>
+        <w:t xml:space="preserve">Next, we will leverage the object created by </w:t>
+      </w:r>
+      <w:proofErr w:type="spellStart"/>
+      <w:proofErr w:type="gramStart"/>
+      <w:r>
+        <w:rPr>
+          <w:b/>
+        </w:rPr>
+        <w:t>withRun</w:t>
+      </w:r>
+      <w:proofErr w:type="spellEnd"/>
+      <w:r>
+        <w:t xml:space="preserve"> ,</w:t>
+      </w:r>
+      <w:proofErr w:type="gramEnd"/>
+      <w:r>
+        <w:t xml:space="preserve"> denoted by “</w:t>
+      </w:r>
+      <w:proofErr w:type="spellStart"/>
+      <w:r>
+        <w:rPr>
+          <w:b/>
+        </w:rPr>
+        <w:t>db</w:t>
+      </w:r>
+      <w:proofErr w:type="spellEnd"/>
+      <w:r>
+        <w:t>” and use it to pass custom arguments to another container (the one for the web frontend) . We’ll use the “</w:t>
+      </w:r>
+      <w:r>
+        <w:rPr>
+          <w:b/>
+        </w:rPr>
+        <w:t>id</w:t>
+      </w:r>
+      <w:r>
+        <w:t>” property of the container to establish a link. Add the line in bold below:</w:t>
+      </w:r>
+    </w:p>
+    <w:p>
+      <w:pPr>
+        <w:spacing w:after="0"/>
+        <w:ind w:left="2160" w:hanging="360"/>
+      </w:pPr>
+      <w:r>
+        <w:t>"MYSQL_ROOT_PASSWORD=</w:t>
+      </w:r>
+      <w:r>
+        <w:t>${</w:t>
+      </w:r>
+      <w:proofErr w:type="spellStart"/>
+      <w:r>
+        <w:t>mysqlRootPass</w:t>
+      </w:r>
+      <w:proofErr w:type="spellEnd"/>
+      <w:r>
+        <w:t>}</w:t>
+      </w:r>
+      <w:r>
+        <w:t>" -p 3308:3306')</w:t>
+      </w:r>
+    </w:p>
+    <w:p>
+      <w:pPr>
+        <w:spacing w:after="0"/>
+        <w:ind w:left="2160" w:hanging="360"/>
+      </w:pPr>
+      <w:r>
+        <w:t xml:space="preserve">               {</w:t>
+      </w:r>
+    </w:p>
+    <w:p>
+      <w:pPr>
+        <w:spacing w:after="0"/>
+        <w:ind w:left="2160" w:hanging="360"/>
+      </w:pPr>
+      <w:r>
+        <w:rPr>
+          <w:b/>
+        </w:rPr>
+        <w:tab/>
+      </w:r>
+      <w:r>
+        <w:t xml:space="preserve">     </w:t>
+      </w:r>
+      <w:proofErr w:type="spellStart"/>
+      <w:r>
+        <w:t>db</w:t>
+      </w:r>
+      <w:proofErr w:type="spellEnd"/>
+      <w:r>
+        <w:t xml:space="preserve"> -&gt; </w:t>
+      </w:r>
+    </w:p>
+    <w:p>
+      <w:pPr>
+        <w:spacing w:after="0"/>
+        <w:ind w:left="2160" w:hanging="360"/>
+        <w:rPr>
+          <w:b/>
+          <w:sz w:val="28"/>
+          <w:szCs w:val="28"/>
+        </w:rPr>
+      </w:pPr>
+      <w:r>
+        <w:rPr>
+          <w:b/>
+        </w:rPr>
+        <w:t>     </w:t>
+      </w:r>
+      <w:r>
+        <w:rPr>
+          <w:b/>
+        </w:rPr>
+        <w:tab/>
+      </w:r>
+      <w:r>
+        <w:rPr>
+          <w:b/>
+        </w:rPr>
+        <w:t>  </w:t>
+      </w:r>
+      <w:r>
+        <w:rPr>
+          <w:b/>
+          <w:sz w:val="28"/>
+          <w:szCs w:val="28"/>
+        </w:rPr>
+        <w:t>      </w:t>
+      </w:r>
+      <w:proofErr w:type="spellStart"/>
+      <w:proofErr w:type="gramStart"/>
+      <w:r>
+        <w:rPr>
+          <w:b/>
+          <w:sz w:val="28"/>
+          <w:szCs w:val="28"/>
+        </w:rPr>
+        <w:t>docker.image</w:t>
+      </w:r>
+      <w:proofErr w:type="spellEnd"/>
+      <w:proofErr w:type="gramEnd"/>
+      <w:r>
+        <w:rPr>
+          <w:b/>
+          <w:sz w:val="28"/>
+          <w:szCs w:val="28"/>
+        </w:rPr>
+        <w:t>('</w:t>
+      </w:r>
+      <w:proofErr w:type="spellStart"/>
+      <w:r>
+        <w:rPr>
+          <w:b/>
+          <w:sz w:val="28"/>
+          <w:szCs w:val="28"/>
+        </w:rPr>
+        <w:t>bclaster</w:t>
+      </w:r>
+      <w:proofErr w:type="spellEnd"/>
+      <w:r>
+        <w:rPr>
+          <w:b/>
+          <w:sz w:val="28"/>
+          <w:szCs w:val="28"/>
+        </w:rPr>
+        <w:t>/ref-web-image').</w:t>
+      </w:r>
+      <w:proofErr w:type="spellStart"/>
+      <w:r>
+        <w:rPr>
+          <w:b/>
+          <w:sz w:val="28"/>
+          <w:szCs w:val="28"/>
+        </w:rPr>
+        <w:t>withRun</w:t>
+      </w:r>
+      <w:proofErr w:type="spellEnd"/>
+      <w:r>
+        <w:rPr>
+          <w:b/>
+          <w:sz w:val="28"/>
+          <w:szCs w:val="28"/>
+        </w:rPr>
+        <w:t>("-p 8089:8080 --link ${db.id}:</w:t>
+      </w:r>
+      <w:proofErr w:type="spellStart"/>
+      <w:r>
+        <w:rPr>
+          <w:b/>
+          <w:sz w:val="28"/>
+          <w:szCs w:val="28"/>
+        </w:rPr>
+        <w:t>mysql</w:t>
+      </w:r>
+      <w:proofErr w:type="spellEnd"/>
+      <w:r>
+        <w:rPr>
+          <w:b/>
+          <w:sz w:val="28"/>
+          <w:szCs w:val="28"/>
+        </w:rPr>
+        <w:t xml:space="preserve">")  </w:t>
+      </w:r>
+    </w:p>
+    <w:p>
+      <w:pPr>
+        <w:spacing w:after="0"/>
+        <w:ind w:left="1440" w:hanging="360"/>
+      </w:pPr>
+    </w:p>
+    <w:p>
+      <w:pPr>
+        <w:ind w:left="720" w:hanging="360"/>
+      </w:pPr>
+      <w:r>
+        <w:tab/>
+        <w:t>This will start the web frontend container running, linked to the database container and able to reference it as “</w:t>
+      </w:r>
+      <w:proofErr w:type="spellStart"/>
+      <w:r>
+        <w:rPr>
+          <w:b/>
+        </w:rPr>
+        <w:t>mysql</w:t>
+      </w:r>
+      <w:proofErr w:type="spellEnd"/>
+      <w:r>
+        <w:t>”.</w:t>
+      </w:r>
+    </w:p>
+    <w:p>
+      <w:pPr>
+        <w:ind w:left="720" w:hanging="360"/>
+      </w:pPr>
+      <w:r>
+        <w:t xml:space="preserve">       Afterwards, the changed portion of the script should look like this</w:t>
+      </w:r>
+      <w:r>
+        <w:t xml:space="preserve"> (</w:t>
+      </w:r>
+      <w:proofErr w:type="spellStart"/>
+      <w:proofErr w:type="gramStart"/>
+      <w:r>
+        <w:rPr>
+          <w:i/>
+        </w:rPr>
+        <w:t>docker.image</w:t>
+      </w:r>
+      <w:proofErr w:type="spellEnd"/>
+      <w:proofErr w:type="gramEnd"/>
+      <w:r>
+        <w:t xml:space="preserve"> line can be on same line as </w:t>
+      </w:r>
+      <w:r>
+        <w:rPr>
+          <w:i/>
+        </w:rPr>
+        <w:t xml:space="preserve">-&gt; </w:t>
+      </w:r>
+      <w:r>
+        <w:t>or on next line)</w:t>
+      </w:r>
+      <w:r>
+        <w:t>:</w:t>
+      </w:r>
+    </w:p>
+    <w:p>
+      <w:pPr>
+        <w:ind w:left="720" w:hanging="360"/>
+      </w:pPr>
+      <w:r>
+        <w:t xml:space="preserve">       </w:t>
+      </w:r>
       <w:r>
         <w:rPr>
           <w:noProof/>
         </w:rPr>
         <w:drawing>
-          <wp:inline distT="0" distB="0" distL="0" distR="0" wp14:anchorId="31CC9F61" wp14:editId="0C0B184C">
-            <wp:extent cx="4616450" cy="1919674"/>
-            <wp:effectExtent l="0" t="0" r="0" b="4445"/>
-            <wp:docPr id="1" name="Picture 1"/>
+          <wp:inline distT="0" distB="0" distL="0" distR="0" wp14:anchorId="46EB8486" wp14:editId="7D9BD84F">
+            <wp:extent cx="4999567" cy="470758"/>
+            <wp:effectExtent l="0" t="0" r="0" b="5715"/>
+            <wp:docPr id="5" name="Picture 5"/>
             <wp:cNvGraphicFramePr>
               <a:graphicFrameLocks xmlns:a="http://schemas.openxmlformats.org/drawingml/2006/main" noChangeAspect="1"/>
             </wp:cNvGraphicFramePr>
@@ -7709,6 +7224,526 @@
                   <pic:spPr>
                     <a:xfrm>
                       <a:off x="0" y="0"/>
+                      <a:ext cx="5121875" cy="482274"/>
+                    </a:xfrm>
+                    <a:prstGeom prst="rect">
+                      <a:avLst/>
+                    </a:prstGeom>
+                  </pic:spPr>
+                </pic:pic>
+              </a:graphicData>
+            </a:graphic>
+          </wp:inline>
+        </w:drawing>
+      </w:r>
+    </w:p>
+    <w:p>
+      <w:pPr>
+        <w:ind w:left="720" w:hanging="360"/>
+      </w:pPr>
+      <w:r>
+        <w:t xml:space="preserve">       </w:t>
+      </w:r>
+      <w:bookmarkStart w:id="1" w:name="_GoBack"/>
+      <w:bookmarkEnd w:id="1"/>
+    </w:p>
+    <w:p>
+      <w:pPr>
+        <w:pStyle w:val="ListParagraph"/>
+        <w:numPr>
+          <w:ilvl w:val="0"/>
+          <w:numId w:val="7"/>
+        </w:numPr>
+        <w:ind w:left="720"/>
+      </w:pPr>
+      <w:r>
+        <w:t xml:space="preserve">Now, we want to be able to inspect the web container, find its </w:t>
+      </w:r>
+      <w:proofErr w:type="spellStart"/>
+      <w:r>
+        <w:t>ip</w:t>
+      </w:r>
+      <w:proofErr w:type="spellEnd"/>
+      <w:r>
+        <w:t xml:space="preserve"> address, and expose it so we can look at our </w:t>
+      </w:r>
+      <w:proofErr w:type="spellStart"/>
+      <w:r>
+        <w:t>webapp</w:t>
+      </w:r>
+      <w:proofErr w:type="spellEnd"/>
+      <w:r>
+        <w:t>.  Doing this is a multi-step process.   First, near the bottom of the script, we have a placeholder for a simple function.  We’re going to leverage running Docker via the shell to run a docker “</w:t>
+      </w:r>
+      <w:r>
+        <w:rPr>
+          <w:b/>
+        </w:rPr>
+        <w:t>inspect</w:t>
+      </w:r>
+      <w:r>
+        <w:t xml:space="preserve">” command and find the </w:t>
+      </w:r>
+      <w:proofErr w:type="spellStart"/>
+      <w:r>
+        <w:t>ip</w:t>
+      </w:r>
+      <w:proofErr w:type="spellEnd"/>
+      <w:r>
+        <w:t xml:space="preserve"> address.</w:t>
+      </w:r>
+    </w:p>
+    <w:p>
+      <w:pPr>
+        <w:ind w:left="720"/>
+      </w:pPr>
+      <w:r>
+        <w:t>Add the line in bold below to the body of the subroutine.</w:t>
+      </w:r>
+    </w:p>
+    <w:p>
+      <w:pPr>
+        <w:spacing w:after="0"/>
+        <w:ind w:left="2160" w:hanging="360"/>
+      </w:pPr>
+      <w:r>
+        <w:t xml:space="preserve">def </w:t>
+      </w:r>
+      <w:proofErr w:type="spellStart"/>
+      <w:r>
+        <w:t>containerInfo</w:t>
+      </w:r>
+      <w:proofErr w:type="spellEnd"/>
+      <w:r>
+        <w:t>(container) {</w:t>
+      </w:r>
+    </w:p>
+    <w:p>
+      <w:pPr>
+        <w:spacing w:after="0"/>
+        <w:ind w:left="2160" w:hanging="360"/>
+        <w:rPr>
+          <w:b/>
+          <w:sz w:val="28"/>
+          <w:szCs w:val="28"/>
+        </w:rPr>
+      </w:pPr>
+      <w:r>
+        <w:rPr>
+          <w:b/>
+          <w:sz w:val="28"/>
+          <w:szCs w:val="28"/>
+        </w:rPr>
+        <w:t>     sh "docker inspect --format '\n{</w:t>
+      </w:r>
+      <w:proofErr w:type="gramStart"/>
+      <w:r>
+        <w:rPr>
+          <w:b/>
+          <w:sz w:val="28"/>
+          <w:szCs w:val="28"/>
+        </w:rPr>
+        <w:t>{.Name</w:t>
+      </w:r>
+      <w:proofErr w:type="gramEnd"/>
+      <w:r>
+        <w:rPr>
+          <w:b/>
+          <w:sz w:val="28"/>
+          <w:szCs w:val="28"/>
+        </w:rPr>
+        <w:t xml:space="preserve">}} is available at </w:t>
+      </w:r>
+      <w:hyperlink w:history="1">
+        <w:r>
+          <w:rPr>
+            <w:rStyle w:val="Hyperlink"/>
+            <w:b/>
+            <w:sz w:val="28"/>
+            <w:szCs w:val="28"/>
+          </w:rPr>
+          <w:t>http://{{.NetworkSettings.IPAddress</w:t>
+        </w:r>
+      </w:hyperlink>
+      <w:r>
+        <w:rPr>
+          <w:b/>
+          <w:sz w:val="28"/>
+          <w:szCs w:val="28"/>
+        </w:rPr>
+        <w:t xml:space="preserve"> }}:8080/roar\n' \$(docker </w:t>
+      </w:r>
+      <w:proofErr w:type="spellStart"/>
+      <w:r>
+        <w:rPr>
+          <w:b/>
+          <w:sz w:val="28"/>
+          <w:szCs w:val="28"/>
+        </w:rPr>
+        <w:t>ps</w:t>
+      </w:r>
+      <w:proofErr w:type="spellEnd"/>
+      <w:r>
+        <w:rPr>
+          <w:b/>
+          <w:sz w:val="28"/>
+          <w:szCs w:val="28"/>
+        </w:rPr>
+        <w:t xml:space="preserve"> -q -l) "</w:t>
+      </w:r>
+    </w:p>
+    <w:p>
+      <w:pPr>
+        <w:spacing w:after="0"/>
+        <w:ind w:left="2160" w:hanging="360"/>
+      </w:pPr>
+      <w:r>
+        <w:t>}</w:t>
+      </w:r>
+    </w:p>
+    <w:p>
+      <w:pPr>
+        <w:ind w:left="720" w:hanging="360"/>
+      </w:pPr>
+    </w:p>
+    <w:p>
+      <w:pPr>
+        <w:pStyle w:val="ListParagraph"/>
+        <w:numPr>
+          <w:ilvl w:val="0"/>
+          <w:numId w:val="7"/>
+        </w:numPr>
+        <w:ind w:left="720"/>
+      </w:pPr>
+      <w:r>
+        <w:t xml:space="preserve">With the function setup, we can pass the object created by the web image’s </w:t>
+      </w:r>
+      <w:proofErr w:type="spellStart"/>
+      <w:proofErr w:type="gramStart"/>
+      <w:r>
+        <w:rPr>
+          <w:b/>
+        </w:rPr>
+        <w:t>withRun</w:t>
+      </w:r>
+      <w:proofErr w:type="spellEnd"/>
+      <w:r>
+        <w:rPr>
+          <w:b/>
+        </w:rPr>
+        <w:t>(</w:t>
+      </w:r>
+      <w:proofErr w:type="gramEnd"/>
+      <w:r>
+        <w:rPr>
+          <w:b/>
+        </w:rPr>
+        <w:t xml:space="preserve">) </w:t>
+      </w:r>
+      <w:r>
+        <w:t>to it.  To do this, add the line below to have the container object invoke the routine with it’s id.</w:t>
+      </w:r>
+    </w:p>
+    <w:p>
+      <w:pPr>
+        <w:ind w:left="720" w:hanging="360"/>
+      </w:pPr>
+    </w:p>
+    <w:p>
+      <w:pPr>
+        <w:ind w:left="1080" w:hanging="360"/>
+      </w:pPr>
+      <w:r>
+        <w:rPr>
+          <w:highlight w:val="lightGray"/>
+        </w:rPr>
+        <w:t xml:space="preserve">This is just a call to the </w:t>
+      </w:r>
+      <w:proofErr w:type="spellStart"/>
+      <w:r>
+        <w:rPr>
+          <w:i/>
+          <w:highlight w:val="lightGray"/>
+        </w:rPr>
+        <w:t>containerInfo</w:t>
+      </w:r>
+      <w:proofErr w:type="spellEnd"/>
+      <w:r>
+        <w:rPr>
+          <w:i/>
+          <w:highlight w:val="lightGray"/>
+        </w:rPr>
+        <w:t xml:space="preserve"> </w:t>
+      </w:r>
+      <w:r>
+        <w:rPr>
+          <w:highlight w:val="lightGray"/>
+        </w:rPr>
+        <w:t xml:space="preserve">method passing in the </w:t>
+      </w:r>
+      <w:r>
+        <w:rPr>
+          <w:i/>
+          <w:highlight w:val="lightGray"/>
+        </w:rPr>
+        <w:t>web</w:t>
+      </w:r>
+      <w:r>
+        <w:rPr>
+          <w:highlight w:val="lightGray"/>
+        </w:rPr>
+        <w:t xml:space="preserve"> reference.</w:t>
+      </w:r>
+    </w:p>
+    <w:p>
+      <w:pPr>
+        <w:spacing w:after="0"/>
+        <w:ind w:left="2160" w:hanging="360"/>
+      </w:pPr>
+      <w:r>
+        <w:t>        </w:t>
+      </w:r>
+      <w:proofErr w:type="spellStart"/>
+      <w:proofErr w:type="gramStart"/>
+      <w:r>
+        <w:t>docker.image</w:t>
+      </w:r>
+      <w:proofErr w:type="spellEnd"/>
+      <w:proofErr w:type="gramEnd"/>
+      <w:r>
+        <w:t>('</w:t>
+      </w:r>
+      <w:proofErr w:type="spellStart"/>
+      <w:r>
+        <w:t>bclaster</w:t>
+      </w:r>
+      <w:proofErr w:type="spellEnd"/>
+      <w:r>
+        <w:t>/ref-web-image').</w:t>
+      </w:r>
+      <w:proofErr w:type="spellStart"/>
+      <w:r>
+        <w:t>withRun</w:t>
+      </w:r>
+      <w:proofErr w:type="spellEnd"/>
+      <w:r>
+        <w:t>("-p 8089:8080 --link ${db.id}:</w:t>
+      </w:r>
+      <w:proofErr w:type="spellStart"/>
+      <w:r>
+        <w:t>mysql</w:t>
+      </w:r>
+      <w:proofErr w:type="spellEnd"/>
+      <w:r>
+        <w:t xml:space="preserve">") </w:t>
+      </w:r>
+    </w:p>
+    <w:p>
+      <w:pPr>
+        <w:spacing w:after="0"/>
+        <w:ind w:left="2160" w:hanging="360"/>
+      </w:pPr>
+      <w:r>
+        <w:t>        {</w:t>
+      </w:r>
+    </w:p>
+    <w:p>
+      <w:pPr>
+        <w:spacing w:after="0"/>
+        <w:ind w:left="2160" w:hanging="360"/>
+      </w:pPr>
+      <w:r>
+        <w:t>             web -&gt;</w:t>
+      </w:r>
+    </w:p>
+    <w:p>
+      <w:pPr>
+        <w:spacing w:after="0"/>
+        <w:ind w:left="2160" w:hanging="360"/>
+        <w:rPr>
+          <w:b/>
+        </w:rPr>
+      </w:pPr>
+      <w:r>
+        <w:rPr>
+          <w:b/>
+          <w:sz w:val="28"/>
+          <w:szCs w:val="28"/>
+        </w:rPr>
+        <w:t xml:space="preserve">             </w:t>
+      </w:r>
+      <w:proofErr w:type="spellStart"/>
+      <w:r>
+        <w:rPr>
+          <w:b/>
+          <w:sz w:val="28"/>
+          <w:szCs w:val="28"/>
+        </w:rPr>
+        <w:t>containerInfo</w:t>
+      </w:r>
+      <w:proofErr w:type="spellEnd"/>
+      <w:r>
+        <w:rPr>
+          <w:b/>
+          <w:sz w:val="28"/>
+          <w:szCs w:val="28"/>
+        </w:rPr>
+        <w:t>(web)</w:t>
+      </w:r>
+      <w:r>
+        <w:rPr>
+          <w:b/>
+        </w:rPr>
+        <w:t xml:space="preserve"> </w:t>
+      </w:r>
+    </w:p>
+    <w:p>
+      <w:pPr>
+        <w:spacing w:after="0"/>
+        <w:ind w:left="720" w:hanging="360"/>
+        <w:rPr>
+          <w:b/>
+        </w:rPr>
+      </w:pPr>
+    </w:p>
+    <w:p>
+      <w:pPr>
+        <w:spacing w:after="0"/>
+        <w:ind w:left="720" w:hanging="360"/>
+        <w:rPr>
+          <w:b/>
+        </w:rPr>
+      </w:pPr>
+    </w:p>
+    <w:p>
+      <w:pPr>
+        <w:pStyle w:val="ListParagraph"/>
+        <w:numPr>
+          <w:ilvl w:val="0"/>
+          <w:numId w:val="7"/>
+        </w:numPr>
+        <w:ind w:left="720"/>
+      </w:pPr>
+      <w:r>
+        <w:t>Save your changes and do a “</w:t>
+      </w:r>
+      <w:r>
+        <w:rPr>
+          <w:b/>
+        </w:rPr>
+        <w:t>Build Now</w:t>
+      </w:r>
+      <w:r>
+        <w:t xml:space="preserve">” on the job.  In the console output, you should see the link displayed to the container web front end.  </w:t>
+      </w:r>
+      <w:r>
+        <w:t xml:space="preserve">It will look </w:t>
+      </w:r>
+      <w:proofErr w:type="gramStart"/>
+      <w:r>
+        <w:t>similar to</w:t>
+      </w:r>
+      <w:proofErr w:type="gramEnd"/>
+      <w:r>
+        <w:t xml:space="preserve"> the screenshot below.</w:t>
+      </w:r>
+    </w:p>
+    <w:p>
+      <w:pPr>
+        <w:pStyle w:val="ListParagraph"/>
+      </w:pPr>
+      <w:r>
+        <w:rPr>
+          <w:noProof/>
+        </w:rPr>
+        <w:drawing>
+          <wp:inline distT="0" distB="0" distL="0" distR="0" wp14:anchorId="5FD90268" wp14:editId="451B62BE">
+            <wp:extent cx="4565650" cy="1306283"/>
+            <wp:effectExtent l="0" t="0" r="6350" b="8255"/>
+            <wp:docPr id="2" name="Picture 2"/>
+            <wp:cNvGraphicFramePr>
+              <a:graphicFrameLocks xmlns:a="http://schemas.openxmlformats.org/drawingml/2006/main" noChangeAspect="1"/>
+            </wp:cNvGraphicFramePr>
+            <a:graphic xmlns:a="http://schemas.openxmlformats.org/drawingml/2006/main">
+              <a:graphicData uri="http://schemas.openxmlformats.org/drawingml/2006/picture">
+                <pic:pic xmlns:pic="http://schemas.openxmlformats.org/drawingml/2006/picture">
+                  <pic:nvPicPr>
+                    <pic:cNvPr id="1" name=""/>
+                    <pic:cNvPicPr/>
+                  </pic:nvPicPr>
+                  <pic:blipFill>
+                    <a:blip r:embed="rId15"/>
+                    <a:stretch>
+                      <a:fillRect/>
+                    </a:stretch>
+                  </pic:blipFill>
+                  <pic:spPr>
+                    <a:xfrm>
+                      <a:off x="0" y="0"/>
+                      <a:ext cx="4574511" cy="1308818"/>
+                    </a:xfrm>
+                    <a:prstGeom prst="rect">
+                      <a:avLst/>
+                    </a:prstGeom>
+                  </pic:spPr>
+                </pic:pic>
+              </a:graphicData>
+            </a:graphic>
+          </wp:inline>
+        </w:drawing>
+      </w:r>
+    </w:p>
+    <w:p>
+      <w:pPr>
+        <w:pStyle w:val="ListParagraph"/>
+      </w:pPr>
+    </w:p>
+    <w:p>
+      <w:pPr>
+        <w:pStyle w:val="ListParagraph"/>
+      </w:pPr>
+    </w:p>
+    <w:p>
+      <w:pPr>
+        <w:pStyle w:val="ListParagraph"/>
+      </w:pPr>
+      <w:r>
+        <w:t>You can click on that to see the application running.</w:t>
+      </w:r>
+      <w:r>
+        <w:t xml:space="preserve">  It will look like this:</w:t>
+      </w:r>
+    </w:p>
+    <w:p/>
+    <w:p>
+      <w:r>
+        <w:rPr>
+          <w:noProof/>
+        </w:rPr>
+        <w:drawing>
+          <wp:inline distT="0" distB="0" distL="0" distR="0" wp14:anchorId="31CC9F61" wp14:editId="0C0B184C">
+            <wp:extent cx="4616450" cy="1919674"/>
+            <wp:effectExtent l="0" t="0" r="0" b="4445"/>
+            <wp:docPr id="1" name="Picture 1"/>
+            <wp:cNvGraphicFramePr>
+              <a:graphicFrameLocks xmlns:a="http://schemas.openxmlformats.org/drawingml/2006/main" noChangeAspect="1"/>
+            </wp:cNvGraphicFramePr>
+            <a:graphic xmlns:a="http://schemas.openxmlformats.org/drawingml/2006/main">
+              <a:graphicData uri="http://schemas.openxmlformats.org/drawingml/2006/picture">
+                <pic:pic xmlns:pic="http://schemas.openxmlformats.org/drawingml/2006/picture">
+                  <pic:nvPicPr>
+                    <pic:cNvPr id="1" name=""/>
+                    <pic:cNvPicPr/>
+                  </pic:nvPicPr>
+                  <pic:blipFill>
+                    <a:blip r:embed="rId16"/>
+                    <a:stretch>
+                      <a:fillRect/>
+                    </a:stretch>
+                  </pic:blipFill>
+                  <pic:spPr>
+                    <a:xfrm>
+                      <a:off x="0" y="0"/>
                       <a:ext cx="4622631" cy="1922244"/>
                     </a:xfrm>
                     <a:prstGeom prst="rect">
@@ -7858,8 +7893,8 @@
       </w:pPr>
     </w:p>
     <w:sectPr>
-      <w:headerReference w:type="default" r:id="rId15"/>
-      <w:footerReference w:type="default" r:id="rId16"/>
+      <w:headerReference w:type="default" r:id="rId17"/>
+      <w:footerReference w:type="default" r:id="rId18"/>
       <w:pgSz w:w="12240" w:h="15840"/>
       <w:pgMar w:top="720" w:right="720" w:bottom="720" w:left="720" w:header="720" w:footer="720" w:gutter="0"/>
       <w:cols w:space="720"/>
@@ -8112,6 +8147,7 @@
                           <w:dataBinding w:prefixMappings="xmlns:ns0='http://purl.org/dc/elements/1.1/' xmlns:ns1='http://schemas.openxmlformats.org/package/2006/metadata/core-properties' " w:xpath="/ns1:coreProperties[1]/ns0:creator[1]" w:storeItemID="{6C3C8BC8-F283-45AE-878A-BAB7291924A1}"/>
                           <w:text/>
                         </w:sdtPr>
+                        <w:sdtEndPr/>
                         <w:sdtContent>
                           <w:r>
                             <w:rPr>
@@ -9916,7 +9952,7 @@
 </file>
 
 <file path=customXml/itemProps1.xml><?xml version="1.0" encoding="utf-8"?>
-<ds:datastoreItem xmlns:ds="http://schemas.openxmlformats.org/officeDocument/2006/customXml" ds:itemID="{035D766C-3949-47E7-942E-EFF340418C77}">
+<ds:datastoreItem xmlns:ds="http://schemas.openxmlformats.org/officeDocument/2006/customXml" ds:itemID="{2B28FD44-0B8F-42CA-B202-B73B2477EDE4}">
   <ds:schemaRefs>
     <ds:schemaRef ds:uri="http://schemas.openxmlformats.org/officeDocument/2006/bibliography"/>
   </ds:schemaRefs>

</xml_diff>

<commit_message>
update of cdc-labs 1.9
Change-Id: Iab766ede86f1d9f6ce302e35112f8374acaced2e
</commit_message>
<xml_diff>
--- a/cdc-labs.docx
+++ b/cdc-labs.docx
@@ -262,22 +262,31 @@
     </w:p>
     <w:p>
       <w:pPr>
-        <w:rPr>
-          <w:b/>
-        </w:rPr>
-      </w:pPr>
-    </w:p>
-    <w:p>
-      <w:pPr>
-        <w:rPr>
-          <w:b/>
-        </w:rPr>
-      </w:pPr>
-      <w:r>
-        <w:rPr>
-          <w:b/>
-        </w:rPr>
-        <w:t>Lab 1 starts on the next page!</w:t>
+        <w:spacing w:after="0"/>
+        <w:rPr>
+          <w:b/>
+        </w:rPr>
+      </w:pPr>
+    </w:p>
+    <w:p>
+      <w:pPr>
+        <w:rPr>
+          <w:b/>
+        </w:rPr>
+      </w:pPr>
+      <w:r>
+        <w:rPr>
+          <w:b/>
+        </w:rPr>
+        <w:t>Continue to Lab 1</w:t>
+      </w:r>
+      <w:bookmarkStart w:id="0" w:name="_GoBack"/>
+      <w:bookmarkEnd w:id="0"/>
+      <w:r>
+        <w:rPr>
+          <w:b/>
+        </w:rPr>
+        <w:t>!</w:t>
       </w:r>
     </w:p>
     <w:p>
@@ -5345,7 +5354,7 @@
         </w:rPr>
         <w:t>  </w:t>
       </w:r>
-      <w:bookmarkStart w:id="0" w:name="_Hlk499461707"/>
+      <w:bookmarkStart w:id="1" w:name="_Hlk499461707"/>
       <w:proofErr w:type="spellStart"/>
       <w:proofErr w:type="gramStart"/>
       <w:r>
@@ -5386,7 +5395,7 @@
         <w:t>") {</w:t>
       </w:r>
     </w:p>
-    <w:bookmarkEnd w:id="0"/>
+    <w:bookmarkEnd w:id="1"/>
     <w:p>
       <w:pPr>
         <w:spacing w:after="0"/>
@@ -7244,8 +7253,6 @@
       <w:r>
         <w:t xml:space="preserve">       </w:t>
       </w:r>
-      <w:bookmarkStart w:id="1" w:name="_GoBack"/>
-      <w:bookmarkEnd w:id="1"/>
     </w:p>
     <w:p>
       <w:pPr>
@@ -9952,7 +9959,7 @@
 </file>
 
 <file path=customXml/itemProps1.xml><?xml version="1.0" encoding="utf-8"?>
-<ds:datastoreItem xmlns:ds="http://schemas.openxmlformats.org/officeDocument/2006/customXml" ds:itemID="{2B28FD44-0B8F-42CA-B202-B73B2477EDE4}">
+<ds:datastoreItem xmlns:ds="http://schemas.openxmlformats.org/officeDocument/2006/customXml" ds:itemID="{4983098E-EAA3-4D85-8355-5DE2D64650EE}">
   <ds:schemaRefs>
     <ds:schemaRef ds:uri="http://schemas.openxmlformats.org/officeDocument/2006/bibliography"/>
   </ds:schemaRefs>

</xml_diff>

<commit_message>
Update cdc-labs to 1.10
Change-Id: Ibf7945e574c9e839f14a23ddf9924760057bcecd
</commit_message>
<xml_diff>
--- a/cdc-labs.docx
+++ b/cdc-labs.docx
@@ -95,8 +95,10 @@
           <w:bCs/>
           <w:kern w:val="36"/>
         </w:rPr>
-        <w:t>9</w:t>
-      </w:r>
+        <w:t>10</w:t>
+      </w:r>
+      <w:bookmarkStart w:id="0" w:name="_GoBack"/>
+      <w:bookmarkEnd w:id="0"/>
       <w:r>
         <w:rPr>
           <w:rFonts w:eastAsia="Times New Roman" w:cs="Times New Roman"/>
@@ -280,8 +282,6 @@
         </w:rPr>
         <w:t>Continue to Lab 1</w:t>
       </w:r>
-      <w:bookmarkStart w:id="0" w:name="_GoBack"/>
-      <w:bookmarkEnd w:id="0"/>
       <w:r>
         <w:rPr>
           <w:b/>
@@ -1064,7 +1064,7 @@
           <w:noProof/>
         </w:rPr>
         <w:drawing>
-          <wp:inline distT="0" distB="0" distL="0" distR="0" wp14:anchorId="21924298" wp14:editId="031194EB">
+          <wp:inline distT="0" distB="0" distL="0" distR="0" wp14:anchorId="166AC512" wp14:editId="1916FD03">
             <wp:extent cx="3175000" cy="1632955"/>
             <wp:effectExtent l="0" t="0" r="6350" b="5715"/>
             <wp:docPr id="7" name="Picture 7"/>
@@ -2090,7 +2090,7 @@
           <w:noProof/>
         </w:rPr>
         <w:drawing>
-          <wp:inline distT="0" distB="0" distL="0" distR="0" wp14:anchorId="20136FD7" wp14:editId="24B6524A">
+          <wp:inline distT="0" distB="0" distL="0" distR="0" wp14:anchorId="21F51BC8" wp14:editId="53378A44">
             <wp:extent cx="5943600" cy="1400810"/>
             <wp:effectExtent l="0" t="0" r="0" b="8890"/>
             <wp:docPr id="24" name="Picture 24"/>
@@ -2318,7 +2318,7 @@
           <w:noProof/>
         </w:rPr>
         <w:drawing>
-          <wp:inline distT="0" distB="0" distL="0" distR="0" wp14:anchorId="017FA9CB" wp14:editId="19A17A1C">
+          <wp:inline distT="0" distB="0" distL="0" distR="0" wp14:anchorId="14C03EE7" wp14:editId="2E39E27C">
             <wp:extent cx="4752975" cy="968368"/>
             <wp:effectExtent l="0" t="0" r="0" b="3810"/>
             <wp:docPr id="25" name="Picture 25"/>
@@ -6397,6 +6397,25 @@
         </w:rPr>
         <w:t>Using containers together</w:t>
       </w:r>
+      <w:r>
+        <w:rPr>
+          <w:b/>
+        </w:rPr>
+        <w:t xml:space="preserve"> (</w:t>
+      </w:r>
+      <w:r>
+        <w:rPr>
+          <w:b/>
+          <w:i/>
+        </w:rPr>
+        <w:t>Advanced – Optional</w:t>
+      </w:r>
+      <w:r>
+        <w:rPr>
+          <w:b/>
+        </w:rPr>
+        <w:t>)</w:t>
+      </w:r>
     </w:p>
     <w:p>
       <w:pPr>
@@ -6880,7 +6899,7 @@
           <w:noProof/>
         </w:rPr>
         <w:drawing>
-          <wp:inline distT="0" distB="0" distL="0" distR="0" wp14:anchorId="4871536A" wp14:editId="48B3E800">
+          <wp:inline distT="0" distB="0" distL="0" distR="0" wp14:anchorId="7DB27C38" wp14:editId="435473FE">
             <wp:extent cx="5024345" cy="590756"/>
             <wp:effectExtent l="0" t="0" r="5080" b="0"/>
             <wp:docPr id="4" name="Picture 4"/>
@@ -7210,7 +7229,7 @@
           <w:noProof/>
         </w:rPr>
         <w:drawing>
-          <wp:inline distT="0" distB="0" distL="0" distR="0" wp14:anchorId="46EB8486" wp14:editId="7D9BD84F">
+          <wp:inline distT="0" distB="0" distL="0" distR="0" wp14:anchorId="19F2B6A9" wp14:editId="0F562DA4">
             <wp:extent cx="4999567" cy="470758"/>
             <wp:effectExtent l="0" t="0" r="0" b="5715"/>
             <wp:docPr id="5" name="Picture 5"/>
@@ -7664,7 +7683,7 @@
           <w:noProof/>
         </w:rPr>
         <w:drawing>
-          <wp:inline distT="0" distB="0" distL="0" distR="0" wp14:anchorId="5FD90268" wp14:editId="451B62BE">
+          <wp:inline distT="0" distB="0" distL="0" distR="0" wp14:anchorId="7821A18D" wp14:editId="3D3F882C">
             <wp:extent cx="4565650" cy="1306283"/>
             <wp:effectExtent l="0" t="0" r="6350" b="8255"/>
             <wp:docPr id="2" name="Picture 2"/>
@@ -7728,7 +7747,7 @@
           <w:noProof/>
         </w:rPr>
         <w:drawing>
-          <wp:inline distT="0" distB="0" distL="0" distR="0" wp14:anchorId="31CC9F61" wp14:editId="0C0B184C">
+          <wp:inline distT="0" distB="0" distL="0" distR="0" wp14:anchorId="4957D3D4" wp14:editId="49664FAC">
             <wp:extent cx="4616450" cy="1919674"/>
             <wp:effectExtent l="0" t="0" r="0" b="4445"/>
             <wp:docPr id="1" name="Picture 1"/>
@@ -7949,7 +7968,7 @@
       <mc:AlternateContent>
         <mc:Choice Requires="wpg">
           <w:drawing>
-            <wp:anchor distT="0" distB="0" distL="114300" distR="114300" simplePos="0" relativeHeight="251661312" behindDoc="0" locked="0" layoutInCell="1" allowOverlap="1">
+            <wp:anchor distT="0" distB="0" distL="114300" distR="114300" simplePos="0" relativeHeight="251661312" behindDoc="0" locked="0" layoutInCell="1" allowOverlap="1" wp14:anchorId="2234295B" wp14:editId="46235B74">
               <wp:simplePos x="0" y="0"/>
               <wp:positionH relativeFrom="page">
                 <wp:align>left</wp:align>
@@ -8116,7 +8135,7 @@
         </mc:Choice>
         <mc:Fallback>
           <w:pict>
-            <v:group id="Group 155" o:spid="_x0000_s1027" style="position:absolute;margin-left:0;margin-top:0;width:468pt;height:21.6pt;z-index:251661312;mso-position-horizontal:left;mso-position-horizontal-relative:page;mso-position-vertical:center;mso-position-vertical-relative:bottom-margin-area" coordsize="59436,2743" o:gfxdata="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">
+            <v:group w14:anchorId="2234295B" id="Group 155" o:spid="_x0000_s1027" style="position:absolute;margin-left:0;margin-top:0;width:468pt;height:21.6pt;z-index:251661312;mso-position-horizontal:left;mso-position-horizontal-relative:page;mso-position-vertical:center;mso-position-vertical-relative:bottom-margin-area" coordsize="59436,2743" o:gfxdata="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">
               <v:rect id="Rectangle 156" o:spid="_x0000_s1028" style="position:absolute;width:59436;height:2743;visibility:visible;mso-wrap-style:square;v-text-anchor:middle" o:gfxdata="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" fillcolor="white [3212]" stroked="f" strokeweight="1pt">
                 <v:fill opacity="0"/>
               </v:rect>
@@ -8247,7 +8266,7 @@
           <mc:AlternateContent>
             <mc:Choice Requires="wps">
               <w:drawing>
-                <wp:anchor distT="0" distB="0" distL="114300" distR="114300" simplePos="0" relativeHeight="251659264" behindDoc="0" locked="0" layoutInCell="0" allowOverlap="1">
+                <wp:anchor distT="0" distB="0" distL="114300" distR="114300" simplePos="0" relativeHeight="251659264" behindDoc="0" locked="0" layoutInCell="0" allowOverlap="1" wp14:anchorId="51C57B01" wp14:editId="200CB2CD">
                   <wp:simplePos x="0" y="0"/>
                   <wp:positionH relativeFrom="rightMargin">
                     <wp:align>center</wp:align>
@@ -8370,7 +8389,7 @@
             </mc:Choice>
             <mc:Fallback>
               <w:pict>
-                <v:rect id="Rectangle 104" o:spid="_x0000_s1026" style="position:absolute;margin-left:0;margin-top:0;width:40.2pt;height:171.9pt;z-index:251659264;visibility:visible;mso-wrap-style:square;mso-width-percent:0;mso-height-percent:0;mso-wrap-distance-left:9pt;mso-wrap-distance-top:0;mso-wrap-distance-right:9pt;mso-wrap-distance-bottom:0;mso-position-horizontal:center;mso-position-horizontal-relative:right-margin-area;mso-position-vertical:bottom;mso-position-vertical-relative:margin;mso-width-percent:0;mso-height-percent:0;mso-width-relative:page;mso-height-relative:page;v-text-anchor:middle" o:gfxdata="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" o:allowincell="f" filled="f" stroked="f">
+                <v:rect w14:anchorId="51C57B01" id="Rectangle 104" o:spid="_x0000_s1026" style="position:absolute;margin-left:0;margin-top:0;width:40.2pt;height:171.9pt;z-index:251659264;visibility:visible;mso-wrap-style:square;mso-width-percent:0;mso-height-percent:0;mso-wrap-distance-left:9pt;mso-wrap-distance-top:0;mso-wrap-distance-right:9pt;mso-wrap-distance-bottom:0;mso-position-horizontal:center;mso-position-horizontal-relative:right-margin-area;mso-position-vertical:bottom;mso-position-vertical-relative:margin;mso-width-percent:0;mso-height-percent:0;mso-width-relative:page;mso-height-relative:page;v-text-anchor:middle" o:gfxdata="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" o:allowincell="f" filled="f" stroked="f">
                   <v:textbox style="layout-flow:vertical;mso-layout-flow-alt:bottom-to-top;mso-fit-shape-to-text:t">
                     <w:txbxContent>
                       <w:p>
@@ -9959,7 +9978,7 @@
 </file>
 
 <file path=customXml/itemProps1.xml><?xml version="1.0" encoding="utf-8"?>
-<ds:datastoreItem xmlns:ds="http://schemas.openxmlformats.org/officeDocument/2006/customXml" ds:itemID="{4983098E-EAA3-4D85-8355-5DE2D64650EE}">
+<ds:datastoreItem xmlns:ds="http://schemas.openxmlformats.org/officeDocument/2006/customXml" ds:itemID="{F186F4FE-CE89-4B19-BC85-36854BD0711F}">
   <ds:schemaRefs>
     <ds:schemaRef ds:uri="http://schemas.openxmlformats.org/officeDocument/2006/bibliography"/>
   </ds:schemaRefs>

</xml_diff>